<commit_message>
Cambiamos comentBE Tipo de datos casei, Documentacion, Nombre de metodo
</commit_message>
<xml_diff>
--- a/chatBotEpironApi_core_2.0/docApi.docx
+++ b/chatBotEpironApi_core_2.0/docApi.docx
@@ -969,13 +969,11 @@
         <w:spacing w:after="0"/>
         <w:rPr>
           <w:color w:val="1F497D" w:themeColor="text2"/>
-          <w:lang w:val="es-ES"/>
-        </w:rPr>
-      </w:pPr>
-      <w:r>
-        <w:rPr>
-          <w:color w:val="1F497D" w:themeColor="text2"/>
-          <w:lang w:val="es-ES"/>
+        </w:rPr>
+      </w:pPr>
+      <w:r>
+        <w:rPr>
+          <w:color w:val="1F497D" w:themeColor="text2"/>
         </w:rPr>
         <w:t>}'</w:t>
       </w:r>
@@ -983,17 +981,11 @@
     <w:p>
       <w:pPr>
         <w:spacing w:after="0"/>
-        <w:rPr>
-          <w:lang w:val="es-ES"/>
-        </w:rPr>
-      </w:pPr>
-    </w:p>
-    <w:p>
-      <w:pPr>
-        <w:spacing w:after="0"/>
-        <w:rPr>
-          <w:lang w:val="es-ES"/>
-        </w:rPr>
+      </w:pPr>
+    </w:p>
+    <w:p>
+      <w:pPr>
+        <w:spacing w:after="0"/>
       </w:pPr>
     </w:p>
     <w:p>
@@ -1002,7 +994,6 @@
         <w:rPr>
           <w:sz w:val="28"/>
           <w:szCs w:val="28"/>
-          <w:lang w:val="es-ES"/>
         </w:rPr>
       </w:pPr>
     </w:p>
@@ -2017,14 +2008,6 @@
           <w:lang w:val="es-ES"/>
         </w:rPr>
         <w:br/>
-      </w:r>
-      <w:bookmarkStart w:id="0" w:name="_GoBack"/>
-      <w:r>
-        <w:rPr>
-          <w:rFonts w:ascii="Consolas" w:hAnsi="Consolas" w:cs="Consolas"/>
-          <w:color w:val="555555"/>
-          <w:lang w:val="es-ES"/>
-        </w:rPr>
         <w:t>   </w:t>
       </w:r>
       <w:r>
@@ -2264,7 +2247,6 @@
         </w:rPr>
         <w:br/>
       </w:r>
-      <w:bookmarkEnd w:id="0"/>
       <w:r>
         <w:rPr>
           <w:rStyle w:val="sbrace"/>
@@ -3563,6 +3545,1440 @@
           <w:lang w:val="es-ES"/>
         </w:rPr>
       </w:pPr>
+    </w:p>
+    <w:p>
+      <w:pPr>
+        <w:spacing w:after="0"/>
+        <w:rPr>
+          <w:color w:val="1F497D" w:themeColor="text2"/>
+          <w:lang w:val="es-ES"/>
+        </w:rPr>
+      </w:pPr>
+    </w:p>
+    <w:p>
+      <w:pPr>
+        <w:spacing w:after="0"/>
+        <w:rPr>
+          <w:color w:val="1F497D" w:themeColor="text2"/>
+          <w:lang w:val="es-ES"/>
+        </w:rPr>
+      </w:pPr>
+      <w:r>
+        <w:rPr>
+          <w:noProof/>
+          <w:color w:val="1F497D" w:themeColor="text2"/>
+        </w:rPr>
+        <w:lastRenderedPageBreak/>
+        <mc:AlternateContent>
+          <mc:Choice Requires="wps">
+            <w:drawing>
+              <wp:anchor distT="0" distB="0" distL="114300" distR="114300" simplePos="0" relativeHeight="251663360" behindDoc="0" locked="0" layoutInCell="1" allowOverlap="1" wp14:anchorId="4B63C578" wp14:editId="4D9B6083">
+                <wp:simplePos x="0" y="0"/>
+                <wp:positionH relativeFrom="column">
+                  <wp:posOffset>4963160</wp:posOffset>
+                </wp:positionH>
+                <wp:positionV relativeFrom="paragraph">
+                  <wp:posOffset>-203835</wp:posOffset>
+                </wp:positionV>
+                <wp:extent cx="1303655" cy="333375"/>
+                <wp:effectExtent l="0" t="0" r="10795" b="28575"/>
+                <wp:wrapNone/>
+                <wp:docPr id="3" name="Rounded Rectangle 3"/>
+                <wp:cNvGraphicFramePr/>
+                <a:graphic xmlns:a="http://schemas.openxmlformats.org/drawingml/2006/main">
+                  <a:graphicData uri="http://schemas.microsoft.com/office/word/2010/wordprocessingShape">
+                    <wps:wsp>
+                      <wps:cNvSpPr/>
+                      <wps:spPr>
+                        <a:xfrm>
+                          <a:off x="0" y="0"/>
+                          <a:ext cx="1303655" cy="333375"/>
+                        </a:xfrm>
+                        <a:prstGeom prst="roundRect">
+                          <a:avLst/>
+                        </a:prstGeom>
+                      </wps:spPr>
+                      <wps:style>
+                        <a:lnRef idx="2">
+                          <a:schemeClr val="accent3"/>
+                        </a:lnRef>
+                        <a:fillRef idx="1">
+                          <a:schemeClr val="lt1"/>
+                        </a:fillRef>
+                        <a:effectRef idx="0">
+                          <a:schemeClr val="accent3"/>
+                        </a:effectRef>
+                        <a:fontRef idx="minor">
+                          <a:schemeClr val="dk1"/>
+                        </a:fontRef>
+                      </wps:style>
+                      <wps:txbx>
+                        <w:txbxContent>
+                          <w:p>
+                            <w:pPr>
+                              <w:jc w:val="center"/>
+                              <w:rPr>
+                                <w:b/>
+                                <w:lang w:val="es-ES"/>
+                              </w:rPr>
+                            </w:pPr>
+                            <w:proofErr w:type="spellStart"/>
+                            <w:proofErr w:type="gramStart"/>
+                            <w:r>
+                              <w:rPr>
+                                <w:b/>
+                                <w:lang w:val="es-ES"/>
+                              </w:rPr>
+                              <w:t>cht</w:t>
+                            </w:r>
+                            <w:r>
+                              <w:rPr>
+                                <w:b/>
+                                <w:lang w:val="es-ES"/>
+                              </w:rPr>
+                              <w:t>a</w:t>
+                            </w:r>
+                            <w:r>
+                              <w:rPr>
+                                <w:b/>
+                                <w:lang w:val="es-ES"/>
+                              </w:rPr>
+                              <w:t>BotApi</w:t>
+                            </w:r>
+                            <w:proofErr w:type="spellEnd"/>
+                            <w:proofErr w:type="gramEnd"/>
+                          </w:p>
+                        </w:txbxContent>
+                      </wps:txbx>
+                      <wps:bodyPr rot="0" spcFirstLastPara="0" vertOverflow="overflow" horzOverflow="overflow" vert="horz" wrap="square" lIns="91440" tIns="45720" rIns="91440" bIns="45720" numCol="1" spcCol="0" rtlCol="0" fromWordArt="0" anchor="ctr" anchorCtr="0" forceAA="0" compatLnSpc="1">
+                        <a:prstTxWarp prst="textNoShape">
+                          <a:avLst/>
+                        </a:prstTxWarp>
+                        <a:noAutofit/>
+                      </wps:bodyPr>
+                    </wps:wsp>
+                  </a:graphicData>
+                </a:graphic>
+                <wp14:sizeRelV relativeFrom="margin">
+                  <wp14:pctHeight>0</wp14:pctHeight>
+                </wp14:sizeRelV>
+              </wp:anchor>
+            </w:drawing>
+          </mc:Choice>
+          <mc:Fallback>
+            <w:pict>
+              <v:roundrect id="Rounded Rectangle 3" o:spid="_x0000_s1026" style="position:absolute;margin-left:390.8pt;margin-top:-16.05pt;width:102.65pt;height:26.25pt;z-index:251663360;visibility:visible;mso-wrap-style:square;mso-height-percent:0;mso-wrap-distance-left:9pt;mso-wrap-distance-top:0;mso-wrap-distance-right:9pt;mso-wrap-distance-bottom:0;mso-position-horizontal:absolute;mso-position-horizontal-relative:text;mso-position-vertical:absolute;mso-position-vertical-relative:text;mso-height-percent:0;mso-height-relative:margin;v-text-anchor:middle" arcsize="10923f" o:gfxdata="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" fillcolor="white [3201]" strokecolor="#9bbb59 [3206]" strokeweight="2pt">
+                <v:textbox>
+                  <w:txbxContent>
+                    <w:p>
+                      <w:pPr>
+                        <w:jc w:val="center"/>
+                        <w:rPr>
+                          <w:b/>
+                          <w:lang w:val="es-ES"/>
+                        </w:rPr>
+                      </w:pPr>
+                      <w:proofErr w:type="spellStart"/>
+                      <w:proofErr w:type="gramStart"/>
+                      <w:r>
+                        <w:rPr>
+                          <w:b/>
+                          <w:lang w:val="es-ES"/>
+                        </w:rPr>
+                        <w:t>cht</w:t>
+                      </w:r>
+                      <w:r>
+                        <w:rPr>
+                          <w:b/>
+                          <w:lang w:val="es-ES"/>
+                        </w:rPr>
+                        <w:t>a</w:t>
+                      </w:r>
+                      <w:r>
+                        <w:rPr>
+                          <w:b/>
+                          <w:lang w:val="es-ES"/>
+                        </w:rPr>
+                        <w:t>BotApi</w:t>
+                      </w:r>
+                      <w:proofErr w:type="spellEnd"/>
+                      <w:proofErr w:type="gramEnd"/>
+                    </w:p>
+                  </w:txbxContent>
+                </v:textbox>
+              </v:roundrect>
+            </w:pict>
+          </mc:Fallback>
+        </mc:AlternateContent>
+      </w:r>
+      <w:r>
+        <w:rPr>
+          <w:noProof/>
+          <w:color w:val="1F497D" w:themeColor="text2"/>
+        </w:rPr>
+        <mc:AlternateContent>
+          <mc:Choice Requires="wps">
+            <w:drawing>
+              <wp:anchor distT="0" distB="0" distL="114300" distR="114300" simplePos="0" relativeHeight="251659264" behindDoc="0" locked="0" layoutInCell="1" allowOverlap="1" wp14:anchorId="033B0A21" wp14:editId="0B004D76">
+                <wp:simplePos x="0" y="0"/>
+                <wp:positionH relativeFrom="column">
+                  <wp:posOffset>-580390</wp:posOffset>
+                </wp:positionH>
+                <wp:positionV relativeFrom="paragraph">
+                  <wp:posOffset>-199390</wp:posOffset>
+                </wp:positionV>
+                <wp:extent cx="1303655" cy="333375"/>
+                <wp:effectExtent l="0" t="0" r="10795" b="28575"/>
+                <wp:wrapNone/>
+                <wp:docPr id="1" name="Rounded Rectangle 1"/>
+                <wp:cNvGraphicFramePr/>
+                <a:graphic xmlns:a="http://schemas.openxmlformats.org/drawingml/2006/main">
+                  <a:graphicData uri="http://schemas.microsoft.com/office/word/2010/wordprocessingShape">
+                    <wps:wsp>
+                      <wps:cNvSpPr/>
+                      <wps:spPr>
+                        <a:xfrm>
+                          <a:off x="0" y="0"/>
+                          <a:ext cx="1303655" cy="333375"/>
+                        </a:xfrm>
+                        <a:prstGeom prst="roundRect">
+                          <a:avLst/>
+                        </a:prstGeom>
+                      </wps:spPr>
+                      <wps:style>
+                        <a:lnRef idx="2">
+                          <a:schemeClr val="accent3"/>
+                        </a:lnRef>
+                        <a:fillRef idx="1">
+                          <a:schemeClr val="lt1"/>
+                        </a:fillRef>
+                        <a:effectRef idx="0">
+                          <a:schemeClr val="accent3"/>
+                        </a:effectRef>
+                        <a:fontRef idx="minor">
+                          <a:schemeClr val="dk1"/>
+                        </a:fontRef>
+                      </wps:style>
+                      <wps:txbx>
+                        <w:txbxContent>
+                          <w:p>
+                            <w:pPr>
+                              <w:jc w:val="center"/>
+                              <w:rPr>
+                                <w:b/>
+                                <w:lang w:val="es-ES"/>
+                              </w:rPr>
+                            </w:pPr>
+                            <w:proofErr w:type="spellStart"/>
+                            <w:r>
+                              <w:rPr>
+                                <w:b/>
+                                <w:lang w:val="es-ES"/>
+                              </w:rPr>
+                              <w:t>Epiron</w:t>
+                            </w:r>
+                            <w:proofErr w:type="spellEnd"/>
+                          </w:p>
+                        </w:txbxContent>
+                      </wps:txbx>
+                      <wps:bodyPr rot="0" spcFirstLastPara="0" vertOverflow="overflow" horzOverflow="overflow" vert="horz" wrap="square" lIns="91440" tIns="45720" rIns="91440" bIns="45720" numCol="1" spcCol="0" rtlCol="0" fromWordArt="0" anchor="ctr" anchorCtr="0" forceAA="0" compatLnSpc="1">
+                        <a:prstTxWarp prst="textNoShape">
+                          <a:avLst/>
+                        </a:prstTxWarp>
+                        <a:noAutofit/>
+                      </wps:bodyPr>
+                    </wps:wsp>
+                  </a:graphicData>
+                </a:graphic>
+                <wp14:sizeRelV relativeFrom="margin">
+                  <wp14:pctHeight>0</wp14:pctHeight>
+                </wp14:sizeRelV>
+              </wp:anchor>
+            </w:drawing>
+          </mc:Choice>
+          <mc:Fallback>
+            <w:pict>
+              <v:roundrect id="Rounded Rectangle 1" o:spid="_x0000_s1027" style="position:absolute;margin-left:-45.7pt;margin-top:-15.7pt;width:102.65pt;height:26.25pt;z-index:251659264;visibility:visible;mso-wrap-style:square;mso-height-percent:0;mso-wrap-distance-left:9pt;mso-wrap-distance-top:0;mso-wrap-distance-right:9pt;mso-wrap-distance-bottom:0;mso-position-horizontal:absolute;mso-position-horizontal-relative:text;mso-position-vertical:absolute;mso-position-vertical-relative:text;mso-height-percent:0;mso-height-relative:margin;v-text-anchor:middle" arcsize="10923f" o:gfxdata="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" fillcolor="white [3201]" strokecolor="#9bbb59 [3206]" strokeweight="2pt">
+                <v:textbox>
+                  <w:txbxContent>
+                    <w:p>
+                      <w:pPr>
+                        <w:jc w:val="center"/>
+                        <w:rPr>
+                          <w:b/>
+                          <w:lang w:val="es-ES"/>
+                        </w:rPr>
+                      </w:pPr>
+                      <w:proofErr w:type="spellStart"/>
+                      <w:r>
+                        <w:rPr>
+                          <w:b/>
+                          <w:lang w:val="es-ES"/>
+                        </w:rPr>
+                        <w:t>Epiron</w:t>
+                      </w:r>
+                      <w:proofErr w:type="spellEnd"/>
+                    </w:p>
+                  </w:txbxContent>
+                </v:textbox>
+              </v:roundrect>
+            </w:pict>
+          </mc:Fallback>
+        </mc:AlternateContent>
+      </w:r>
+      <w:r>
+        <w:rPr>
+          <w:noProof/>
+          <w:color w:val="1F497D" w:themeColor="text2"/>
+        </w:rPr>
+        <mc:AlternateContent>
+          <mc:Choice Requires="wps">
+            <w:drawing>
+              <wp:anchor distT="0" distB="0" distL="114300" distR="114300" simplePos="0" relativeHeight="251661312" behindDoc="0" locked="0" layoutInCell="1" allowOverlap="1" wp14:anchorId="25A8678F" wp14:editId="4899B28E">
+                <wp:simplePos x="0" y="0"/>
+                <wp:positionH relativeFrom="column">
+                  <wp:posOffset>2148012</wp:posOffset>
+                </wp:positionH>
+                <wp:positionV relativeFrom="paragraph">
+                  <wp:posOffset>-197513</wp:posOffset>
+                </wp:positionV>
+                <wp:extent cx="1303655" cy="333375"/>
+                <wp:effectExtent l="0" t="0" r="10795" b="28575"/>
+                <wp:wrapNone/>
+                <wp:docPr id="2" name="Rounded Rectangle 2"/>
+                <wp:cNvGraphicFramePr/>
+                <a:graphic xmlns:a="http://schemas.openxmlformats.org/drawingml/2006/main">
+                  <a:graphicData uri="http://schemas.microsoft.com/office/word/2010/wordprocessingShape">
+                    <wps:wsp>
+                      <wps:cNvSpPr/>
+                      <wps:spPr>
+                        <a:xfrm>
+                          <a:off x="0" y="0"/>
+                          <a:ext cx="1303655" cy="333375"/>
+                        </a:xfrm>
+                        <a:prstGeom prst="roundRect">
+                          <a:avLst/>
+                        </a:prstGeom>
+                      </wps:spPr>
+                      <wps:style>
+                        <a:lnRef idx="2">
+                          <a:schemeClr val="accent3"/>
+                        </a:lnRef>
+                        <a:fillRef idx="1">
+                          <a:schemeClr val="lt1"/>
+                        </a:fillRef>
+                        <a:effectRef idx="0">
+                          <a:schemeClr val="accent3"/>
+                        </a:effectRef>
+                        <a:fontRef idx="minor">
+                          <a:schemeClr val="dk1"/>
+                        </a:fontRef>
+                      </wps:style>
+                      <wps:txbx>
+                        <w:txbxContent>
+                          <w:p>
+                            <w:pPr>
+                              <w:jc w:val="center"/>
+                              <w:rPr>
+                                <w:b/>
+                                <w:lang w:val="es-ES"/>
+                              </w:rPr>
+                            </w:pPr>
+                            <w:proofErr w:type="spellStart"/>
+                            <w:r>
+                              <w:rPr>
+                                <w:b/>
+                                <w:lang w:val="es-ES"/>
+                              </w:rPr>
+                              <w:t>Epiron</w:t>
+                            </w:r>
+                            <w:r>
+                              <w:rPr>
+                                <w:b/>
+                                <w:lang w:val="es-ES"/>
+                              </w:rPr>
+                              <w:t>API</w:t>
+                            </w:r>
+                            <w:proofErr w:type="spellEnd"/>
+                          </w:p>
+                        </w:txbxContent>
+                      </wps:txbx>
+                      <wps:bodyPr rot="0" spcFirstLastPara="0" vertOverflow="overflow" horzOverflow="overflow" vert="horz" wrap="square" lIns="91440" tIns="45720" rIns="91440" bIns="45720" numCol="1" spcCol="0" rtlCol="0" fromWordArt="0" anchor="ctr" anchorCtr="0" forceAA="0" compatLnSpc="1">
+                        <a:prstTxWarp prst="textNoShape">
+                          <a:avLst/>
+                        </a:prstTxWarp>
+                        <a:noAutofit/>
+                      </wps:bodyPr>
+                    </wps:wsp>
+                  </a:graphicData>
+                </a:graphic>
+                <wp14:sizeRelV relativeFrom="margin">
+                  <wp14:pctHeight>0</wp14:pctHeight>
+                </wp14:sizeRelV>
+              </wp:anchor>
+            </w:drawing>
+          </mc:Choice>
+          <mc:Fallback>
+            <w:pict>
+              <v:roundrect id="Rounded Rectangle 2" o:spid="_x0000_s1028" style="position:absolute;margin-left:169.15pt;margin-top:-15.55pt;width:102.65pt;height:26.25pt;z-index:251661312;visibility:visible;mso-wrap-style:square;mso-height-percent:0;mso-wrap-distance-left:9pt;mso-wrap-distance-top:0;mso-wrap-distance-right:9pt;mso-wrap-distance-bottom:0;mso-position-horizontal:absolute;mso-position-horizontal-relative:text;mso-position-vertical:absolute;mso-position-vertical-relative:text;mso-height-percent:0;mso-height-relative:margin;v-text-anchor:middle" arcsize="10923f" o:gfxdata="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" fillcolor="white [3201]" strokecolor="#9bbb59 [3206]" strokeweight="2pt">
+                <v:textbox>
+                  <w:txbxContent>
+                    <w:p>
+                      <w:pPr>
+                        <w:jc w:val="center"/>
+                        <w:rPr>
+                          <w:b/>
+                          <w:lang w:val="es-ES"/>
+                        </w:rPr>
+                      </w:pPr>
+                      <w:proofErr w:type="spellStart"/>
+                      <w:r>
+                        <w:rPr>
+                          <w:b/>
+                          <w:lang w:val="es-ES"/>
+                        </w:rPr>
+                        <w:t>Epiron</w:t>
+                      </w:r>
+                      <w:r>
+                        <w:rPr>
+                          <w:b/>
+                          <w:lang w:val="es-ES"/>
+                        </w:rPr>
+                        <w:t>API</w:t>
+                      </w:r>
+                      <w:proofErr w:type="spellEnd"/>
+                    </w:p>
+                  </w:txbxContent>
+                </v:textbox>
+              </v:roundrect>
+            </w:pict>
+          </mc:Fallback>
+        </mc:AlternateContent>
+      </w:r>
+    </w:p>
+    <w:p>
+      <w:pPr>
+        <w:spacing w:after="0"/>
+        <w:rPr>
+          <w:color w:val="1F497D" w:themeColor="text2"/>
+          <w:lang w:val="es-ES"/>
+        </w:rPr>
+      </w:pPr>
+      <w:r>
+        <w:rPr>
+          <w:noProof/>
+          <w:color w:val="1F497D" w:themeColor="text2"/>
+        </w:rPr>
+        <mc:AlternateContent>
+          <mc:Choice Requires="wps">
+            <w:drawing>
+              <wp:anchor distT="0" distB="0" distL="114300" distR="114300" simplePos="0" relativeHeight="251670528" behindDoc="0" locked="0" layoutInCell="1" allowOverlap="1" wp14:anchorId="0BD8E445" wp14:editId="1AB9EBBB">
+                <wp:simplePos x="0" y="0"/>
+                <wp:positionH relativeFrom="column">
+                  <wp:posOffset>4738977</wp:posOffset>
+                </wp:positionH>
+                <wp:positionV relativeFrom="paragraph">
+                  <wp:posOffset>2568</wp:posOffset>
+                </wp:positionV>
+                <wp:extent cx="1717482" cy="277495"/>
+                <wp:effectExtent l="0" t="0" r="0" b="0"/>
+                <wp:wrapNone/>
+                <wp:docPr id="8" name="Rounded Rectangle 8"/>
+                <wp:cNvGraphicFramePr/>
+                <a:graphic xmlns:a="http://schemas.openxmlformats.org/drawingml/2006/main">
+                  <a:graphicData uri="http://schemas.microsoft.com/office/word/2010/wordprocessingShape">
+                    <wps:wsp>
+                      <wps:cNvSpPr/>
+                      <wps:spPr>
+                        <a:xfrm>
+                          <a:off x="0" y="0"/>
+                          <a:ext cx="1717482" cy="277495"/>
+                        </a:xfrm>
+                        <a:prstGeom prst="roundRect">
+                          <a:avLst/>
+                        </a:prstGeom>
+                        <a:noFill/>
+                        <a:ln>
+                          <a:noFill/>
+                        </a:ln>
+                      </wps:spPr>
+                      <wps:style>
+                        <a:lnRef idx="2">
+                          <a:schemeClr val="accent3"/>
+                        </a:lnRef>
+                        <a:fillRef idx="1">
+                          <a:schemeClr val="lt1"/>
+                        </a:fillRef>
+                        <a:effectRef idx="0">
+                          <a:schemeClr val="accent3"/>
+                        </a:effectRef>
+                        <a:fontRef idx="minor">
+                          <a:schemeClr val="dk1"/>
+                        </a:fontRef>
+                      </wps:style>
+                      <wps:txbx>
+                        <w:txbxContent>
+                          <w:p>
+                            <w:pPr>
+                              <w:jc w:val="center"/>
+                              <w:rPr>
+                                <w:lang w:val="es-ES"/>
+                              </w:rPr>
+                            </w:pPr>
+                            <w:proofErr w:type="spellStart"/>
+                            <w:proofErr w:type="gramStart"/>
+                            <w:r>
+                              <w:rPr>
+                                <w:rFonts w:ascii="Consolas" w:hAnsi="Consolas" w:cs="Consolas"/>
+                                <w:color w:val="000000"/>
+                                <w:sz w:val="19"/>
+                                <w:szCs w:val="19"/>
+                              </w:rPr>
+                              <w:t>get</w:t>
+                            </w:r>
+                            <w:r>
+                              <w:rPr>
+                                <w:rFonts w:ascii="Consolas" w:hAnsi="Consolas" w:cs="Consolas"/>
+                                <w:color w:val="000000"/>
+                                <w:sz w:val="19"/>
+                                <w:szCs w:val="19"/>
+                              </w:rPr>
+                              <w:t>BotComment</w:t>
+                            </w:r>
+                            <w:proofErr w:type="spellEnd"/>
+                            <w:proofErr w:type="gramEnd"/>
+                            <w:r>
+                              <w:rPr>
+                                <w:rFonts w:ascii="Consolas" w:hAnsi="Consolas" w:cs="Consolas"/>
+                                <w:color w:val="000000"/>
+                                <w:sz w:val="19"/>
+                                <w:szCs w:val="19"/>
+                              </w:rPr>
+                              <w:t xml:space="preserve"> (hook)</w:t>
+                            </w:r>
+                          </w:p>
+                        </w:txbxContent>
+                      </wps:txbx>
+                      <wps:bodyPr rot="0" spcFirstLastPara="0" vertOverflow="overflow" horzOverflow="overflow" vert="horz" wrap="square" lIns="91440" tIns="45720" rIns="91440" bIns="45720" numCol="1" spcCol="0" rtlCol="0" fromWordArt="0" anchor="ctr" anchorCtr="0" forceAA="0" compatLnSpc="1">
+                        <a:prstTxWarp prst="textNoShape">
+                          <a:avLst/>
+                        </a:prstTxWarp>
+                        <a:noAutofit/>
+                      </wps:bodyPr>
+                    </wps:wsp>
+                  </a:graphicData>
+                </a:graphic>
+                <wp14:sizeRelH relativeFrom="margin">
+                  <wp14:pctWidth>0</wp14:pctWidth>
+                </wp14:sizeRelH>
+                <wp14:sizeRelV relativeFrom="margin">
+                  <wp14:pctHeight>0</wp14:pctHeight>
+                </wp14:sizeRelV>
+              </wp:anchor>
+            </w:drawing>
+          </mc:Choice>
+          <mc:Fallback>
+            <w:pict>
+              <v:roundrect id="Rounded Rectangle 8" o:spid="_x0000_s1029" style="position:absolute;margin-left:373.15pt;margin-top:.2pt;width:135.25pt;height:21.85pt;z-index:251670528;visibility:visible;mso-wrap-style:square;mso-width-percent:0;mso-height-percent:0;mso-wrap-distance-left:9pt;mso-wrap-distance-top:0;mso-wrap-distance-right:9pt;mso-wrap-distance-bottom:0;mso-position-horizontal:absolute;mso-position-horizontal-relative:text;mso-position-vertical:absolute;mso-position-vertical-relative:text;mso-width-percent:0;mso-height-percent:0;mso-width-relative:margin;mso-height-relative:margin;v-text-anchor:middle" arcsize="10923f" o:gfxdata="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" filled="f" stroked="f" strokeweight="2pt">
+                <v:textbox>
+                  <w:txbxContent>
+                    <w:p>
+                      <w:pPr>
+                        <w:jc w:val="center"/>
+                        <w:rPr>
+                          <w:lang w:val="es-ES"/>
+                        </w:rPr>
+                      </w:pPr>
+                      <w:proofErr w:type="spellStart"/>
+                      <w:proofErr w:type="gramStart"/>
+                      <w:r>
+                        <w:rPr>
+                          <w:rFonts w:ascii="Consolas" w:hAnsi="Consolas" w:cs="Consolas"/>
+                          <w:color w:val="000000"/>
+                          <w:sz w:val="19"/>
+                          <w:szCs w:val="19"/>
+                        </w:rPr>
+                        <w:t>get</w:t>
+                      </w:r>
+                      <w:r>
+                        <w:rPr>
+                          <w:rFonts w:ascii="Consolas" w:hAnsi="Consolas" w:cs="Consolas"/>
+                          <w:color w:val="000000"/>
+                          <w:sz w:val="19"/>
+                          <w:szCs w:val="19"/>
+                        </w:rPr>
+                        <w:t>BotComment</w:t>
+                      </w:r>
+                      <w:proofErr w:type="spellEnd"/>
+                      <w:proofErr w:type="gramEnd"/>
+                      <w:r>
+                        <w:rPr>
+                          <w:rFonts w:ascii="Consolas" w:hAnsi="Consolas" w:cs="Consolas"/>
+                          <w:color w:val="000000"/>
+                          <w:sz w:val="19"/>
+                          <w:szCs w:val="19"/>
+                        </w:rPr>
+                        <w:t xml:space="preserve"> (hook)</w:t>
+                      </w:r>
+                    </w:p>
+                  </w:txbxContent>
+                </v:textbox>
+              </v:roundrect>
+            </w:pict>
+          </mc:Fallback>
+        </mc:AlternateContent>
+      </w:r>
+      <w:r>
+        <w:rPr>
+          <w:noProof/>
+          <w:color w:val="1F497D" w:themeColor="text2"/>
+        </w:rPr>
+        <mc:AlternateContent>
+          <mc:Choice Requires="wps">
+            <w:drawing>
+              <wp:anchor distT="0" distB="0" distL="114300" distR="114300" simplePos="0" relativeHeight="251668480" behindDoc="0" locked="0" layoutInCell="1" allowOverlap="1" wp14:anchorId="18186CF5" wp14:editId="7C18B324">
+                <wp:simplePos x="0" y="0"/>
+                <wp:positionH relativeFrom="column">
+                  <wp:posOffset>3379304</wp:posOffset>
+                </wp:positionH>
+                <wp:positionV relativeFrom="paragraph">
+                  <wp:posOffset>153642</wp:posOffset>
+                </wp:positionV>
+                <wp:extent cx="1359673" cy="0"/>
+                <wp:effectExtent l="0" t="76200" r="12065" b="114300"/>
+                <wp:wrapNone/>
+                <wp:docPr id="7" name="Straight Arrow Connector 7"/>
+                <wp:cNvGraphicFramePr/>
+                <a:graphic xmlns:a="http://schemas.openxmlformats.org/drawingml/2006/main">
+                  <a:graphicData uri="http://schemas.microsoft.com/office/word/2010/wordprocessingShape">
+                    <wps:wsp>
+                      <wps:cNvCnPr/>
+                      <wps:spPr>
+                        <a:xfrm>
+                          <a:off x="0" y="0"/>
+                          <a:ext cx="1359673" cy="0"/>
+                        </a:xfrm>
+                        <a:prstGeom prst="straightConnector1">
+                          <a:avLst/>
+                        </a:prstGeom>
+                        <a:ln>
+                          <a:solidFill>
+                            <a:schemeClr val="accent5"/>
+                          </a:solidFill>
+                          <a:prstDash val="dash"/>
+                          <a:tailEnd type="arrow"/>
+                        </a:ln>
+                      </wps:spPr>
+                      <wps:style>
+                        <a:lnRef idx="1">
+                          <a:schemeClr val="accent1"/>
+                        </a:lnRef>
+                        <a:fillRef idx="0">
+                          <a:schemeClr val="accent1"/>
+                        </a:fillRef>
+                        <a:effectRef idx="0">
+                          <a:schemeClr val="accent1"/>
+                        </a:effectRef>
+                        <a:fontRef idx="minor">
+                          <a:schemeClr val="tx1"/>
+                        </a:fontRef>
+                      </wps:style>
+                      <wps:bodyPr/>
+                    </wps:wsp>
+                  </a:graphicData>
+                </a:graphic>
+                <wp14:sizeRelH relativeFrom="margin">
+                  <wp14:pctWidth>0</wp14:pctWidth>
+                </wp14:sizeRelH>
+                <wp14:sizeRelV relativeFrom="margin">
+                  <wp14:pctHeight>0</wp14:pctHeight>
+                </wp14:sizeRelV>
+              </wp:anchor>
+            </w:drawing>
+          </mc:Choice>
+          <mc:Fallback>
+            <w:pict>
+              <v:shapetype id="_x0000_t32" coordsize="21600,21600" o:spt="32" o:oned="t" path="m,l21600,21600e" filled="f">
+                <v:path arrowok="t" fillok="f" o:connecttype="none"/>
+                <o:lock v:ext="edit" shapetype="t"/>
+              </v:shapetype>
+              <v:shape id="Straight Arrow Connector 7" o:spid="_x0000_s1026" type="#_x0000_t32" style="position:absolute;margin-left:266.1pt;margin-top:12.1pt;width:107.05pt;height:0;z-index:251668480;visibility:visible;mso-wrap-style:square;mso-width-percent:0;mso-height-percent:0;mso-wrap-distance-left:9pt;mso-wrap-distance-top:0;mso-wrap-distance-right:9pt;mso-wrap-distance-bottom:0;mso-position-horizontal:absolute;mso-position-horizontal-relative:text;mso-position-vertical:absolute;mso-position-vertical-relative:text;mso-width-percent:0;mso-height-percent:0;mso-width-relative:margin;mso-height-relative:margin" o:gfxdata="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" strokecolor="#4bacc6 [3208]">
+                <v:stroke dashstyle="dash" endarrow="open"/>
+              </v:shape>
+            </w:pict>
+          </mc:Fallback>
+        </mc:AlternateContent>
+      </w:r>
+      <w:r>
+        <w:rPr>
+          <w:noProof/>
+          <w:color w:val="1F497D" w:themeColor="text2"/>
+        </w:rPr>
+        <mc:AlternateContent>
+          <mc:Choice Requires="wps">
+            <w:drawing>
+              <wp:anchor distT="0" distB="0" distL="114300" distR="114300" simplePos="0" relativeHeight="251666432" behindDoc="0" locked="0" layoutInCell="1" allowOverlap="1" wp14:anchorId="5A9D5880" wp14:editId="6158FA0B">
+                <wp:simplePos x="0" y="0"/>
+                <wp:positionH relativeFrom="column">
+                  <wp:posOffset>2035534</wp:posOffset>
+                </wp:positionH>
+                <wp:positionV relativeFrom="paragraph">
+                  <wp:posOffset>2569</wp:posOffset>
+                </wp:positionV>
+                <wp:extent cx="1470522" cy="277964"/>
+                <wp:effectExtent l="0" t="0" r="0" b="0"/>
+                <wp:wrapNone/>
+                <wp:docPr id="5" name="Rounded Rectangle 5"/>
+                <wp:cNvGraphicFramePr/>
+                <a:graphic xmlns:a="http://schemas.openxmlformats.org/drawingml/2006/main">
+                  <a:graphicData uri="http://schemas.microsoft.com/office/word/2010/wordprocessingShape">
+                    <wps:wsp>
+                      <wps:cNvSpPr/>
+                      <wps:spPr>
+                        <a:xfrm>
+                          <a:off x="0" y="0"/>
+                          <a:ext cx="1470522" cy="277964"/>
+                        </a:xfrm>
+                        <a:prstGeom prst="roundRect">
+                          <a:avLst/>
+                        </a:prstGeom>
+                        <a:noFill/>
+                        <a:ln>
+                          <a:noFill/>
+                        </a:ln>
+                      </wps:spPr>
+                      <wps:style>
+                        <a:lnRef idx="2">
+                          <a:schemeClr val="accent3"/>
+                        </a:lnRef>
+                        <a:fillRef idx="1">
+                          <a:schemeClr val="lt1"/>
+                        </a:fillRef>
+                        <a:effectRef idx="0">
+                          <a:schemeClr val="accent3"/>
+                        </a:effectRef>
+                        <a:fontRef idx="minor">
+                          <a:schemeClr val="dk1"/>
+                        </a:fontRef>
+                      </wps:style>
+                      <wps:txbx>
+                        <w:txbxContent>
+                          <w:p>
+                            <w:pPr>
+                              <w:jc w:val="center"/>
+                              <w:rPr>
+                                <w:lang w:val="es-ES"/>
+                              </w:rPr>
+                            </w:pPr>
+                            <w:proofErr w:type="spellStart"/>
+                            <w:proofErr w:type="gramStart"/>
+                            <w:r>
+                              <w:rPr>
+                                <w:rFonts w:ascii="Consolas" w:hAnsi="Consolas" w:cs="Consolas"/>
+                                <w:color w:val="000000"/>
+                                <w:sz w:val="19"/>
+                                <w:szCs w:val="19"/>
+                              </w:rPr>
+                              <w:t>enqueueBotComment</w:t>
+                            </w:r>
+                            <w:proofErr w:type="spellEnd"/>
+                            <w:proofErr w:type="gramEnd"/>
+                          </w:p>
+                        </w:txbxContent>
+                      </wps:txbx>
+                      <wps:bodyPr rot="0" spcFirstLastPara="0" vertOverflow="overflow" horzOverflow="overflow" vert="horz" wrap="square" lIns="91440" tIns="45720" rIns="91440" bIns="45720" numCol="1" spcCol="0" rtlCol="0" fromWordArt="0" anchor="ctr" anchorCtr="0" forceAA="0" compatLnSpc="1">
+                        <a:prstTxWarp prst="textNoShape">
+                          <a:avLst/>
+                        </a:prstTxWarp>
+                        <a:noAutofit/>
+                      </wps:bodyPr>
+                    </wps:wsp>
+                  </a:graphicData>
+                </a:graphic>
+                <wp14:sizeRelH relativeFrom="margin">
+                  <wp14:pctWidth>0</wp14:pctWidth>
+                </wp14:sizeRelH>
+                <wp14:sizeRelV relativeFrom="margin">
+                  <wp14:pctHeight>0</wp14:pctHeight>
+                </wp14:sizeRelV>
+              </wp:anchor>
+            </w:drawing>
+          </mc:Choice>
+          <mc:Fallback>
+            <w:pict>
+              <v:roundrect id="Rounded Rectangle 5" o:spid="_x0000_s1030" style="position:absolute;margin-left:160.3pt;margin-top:.2pt;width:115.8pt;height:21.9pt;z-index:251666432;visibility:visible;mso-wrap-style:square;mso-width-percent:0;mso-height-percent:0;mso-wrap-distance-left:9pt;mso-wrap-distance-top:0;mso-wrap-distance-right:9pt;mso-wrap-distance-bottom:0;mso-position-horizontal:absolute;mso-position-horizontal-relative:text;mso-position-vertical:absolute;mso-position-vertical-relative:text;mso-width-percent:0;mso-height-percent:0;mso-width-relative:margin;mso-height-relative:margin;v-text-anchor:middle" arcsize="10923f" o:gfxdata="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" filled="f" stroked="f" strokeweight="2pt">
+                <v:textbox>
+                  <w:txbxContent>
+                    <w:p>
+                      <w:pPr>
+                        <w:jc w:val="center"/>
+                        <w:rPr>
+                          <w:lang w:val="es-ES"/>
+                        </w:rPr>
+                      </w:pPr>
+                      <w:proofErr w:type="spellStart"/>
+                      <w:proofErr w:type="gramStart"/>
+                      <w:r>
+                        <w:rPr>
+                          <w:rFonts w:ascii="Consolas" w:hAnsi="Consolas" w:cs="Consolas"/>
+                          <w:color w:val="000000"/>
+                          <w:sz w:val="19"/>
+                          <w:szCs w:val="19"/>
+                        </w:rPr>
+                        <w:t>enqueueBotComment</w:t>
+                      </w:r>
+                      <w:proofErr w:type="spellEnd"/>
+                      <w:proofErr w:type="gramEnd"/>
+                    </w:p>
+                  </w:txbxContent>
+                </v:textbox>
+              </v:roundrect>
+            </w:pict>
+          </mc:Fallback>
+        </mc:AlternateContent>
+      </w:r>
+    </w:p>
+    <w:p>
+      <w:pPr>
+        <w:spacing w:after="0"/>
+        <w:rPr>
+          <w:color w:val="1F497D" w:themeColor="text2"/>
+          <w:lang w:val="es-ES"/>
+        </w:rPr>
+      </w:pPr>
+      <w:r>
+        <w:rPr>
+          <w:noProof/>
+          <w:color w:val="1F497D" w:themeColor="text2"/>
+        </w:rPr>
+        <mc:AlternateContent>
+          <mc:Choice Requires="wps">
+            <w:drawing>
+              <wp:anchor distT="0" distB="0" distL="114300" distR="114300" simplePos="0" relativeHeight="251674624" behindDoc="0" locked="0" layoutInCell="1" allowOverlap="1" wp14:anchorId="3064E3D3" wp14:editId="2984E41B">
+                <wp:simplePos x="0" y="0"/>
+                <wp:positionH relativeFrom="column">
+                  <wp:posOffset>215430</wp:posOffset>
+                </wp:positionH>
+                <wp:positionV relativeFrom="paragraph">
+                  <wp:posOffset>108143</wp:posOffset>
+                </wp:positionV>
+                <wp:extent cx="1470025" cy="277495"/>
+                <wp:effectExtent l="0" t="0" r="0" b="0"/>
+                <wp:wrapNone/>
+                <wp:docPr id="10" name="Rounded Rectangle 10"/>
+                <wp:cNvGraphicFramePr/>
+                <a:graphic xmlns:a="http://schemas.openxmlformats.org/drawingml/2006/main">
+                  <a:graphicData uri="http://schemas.microsoft.com/office/word/2010/wordprocessingShape">
+                    <wps:wsp>
+                      <wps:cNvSpPr/>
+                      <wps:spPr>
+                        <a:xfrm>
+                          <a:off x="0" y="0"/>
+                          <a:ext cx="1470025" cy="277495"/>
+                        </a:xfrm>
+                        <a:prstGeom prst="roundRect">
+                          <a:avLst/>
+                        </a:prstGeom>
+                        <a:noFill/>
+                        <a:ln>
+                          <a:noFill/>
+                        </a:ln>
+                      </wps:spPr>
+                      <wps:style>
+                        <a:lnRef idx="2">
+                          <a:schemeClr val="accent3"/>
+                        </a:lnRef>
+                        <a:fillRef idx="1">
+                          <a:schemeClr val="lt1"/>
+                        </a:fillRef>
+                        <a:effectRef idx="0">
+                          <a:schemeClr val="accent3"/>
+                        </a:effectRef>
+                        <a:fontRef idx="minor">
+                          <a:schemeClr val="dk1"/>
+                        </a:fontRef>
+                      </wps:style>
+                      <wps:txbx>
+                        <w:txbxContent>
+                          <w:p>
+                            <w:pPr>
+                              <w:jc w:val="center"/>
+                              <w:rPr>
+                                <w:b/>
+                                <w:color w:val="4F81BD" w:themeColor="accent1"/>
+                                <w:lang w:val="es-ES"/>
+                              </w:rPr>
+                            </w:pPr>
+                            <w:r>
+                              <w:rPr>
+                                <w:rFonts w:ascii="Consolas" w:hAnsi="Consolas" w:cs="Consolas"/>
+                                <w:b/>
+                                <w:color w:val="4F81BD" w:themeColor="accent1"/>
+                                <w:sz w:val="19"/>
+                                <w:szCs w:val="19"/>
+                                <w:lang w:val="es-ES"/>
+                              </w:rPr>
+                              <w:t>OK o Error</w:t>
+                            </w:r>
+                          </w:p>
+                        </w:txbxContent>
+                      </wps:txbx>
+                      <wps:bodyPr rot="0" spcFirstLastPara="0" vertOverflow="overflow" horzOverflow="overflow" vert="horz" wrap="square" lIns="91440" tIns="45720" rIns="91440" bIns="45720" numCol="1" spcCol="0" rtlCol="0" fromWordArt="0" anchor="ctr" anchorCtr="0" forceAA="0" compatLnSpc="1">
+                        <a:prstTxWarp prst="textNoShape">
+                          <a:avLst/>
+                        </a:prstTxWarp>
+                        <a:noAutofit/>
+                      </wps:bodyPr>
+                    </wps:wsp>
+                  </a:graphicData>
+                </a:graphic>
+                <wp14:sizeRelH relativeFrom="margin">
+                  <wp14:pctWidth>0</wp14:pctWidth>
+                </wp14:sizeRelH>
+                <wp14:sizeRelV relativeFrom="margin">
+                  <wp14:pctHeight>0</wp14:pctHeight>
+                </wp14:sizeRelV>
+              </wp:anchor>
+            </w:drawing>
+          </mc:Choice>
+          <mc:Fallback>
+            <w:pict>
+              <v:roundrect id="Rounded Rectangle 10" o:spid="_x0000_s1031" style="position:absolute;margin-left:16.95pt;margin-top:8.5pt;width:115.75pt;height:21.85pt;z-index:251674624;visibility:visible;mso-wrap-style:square;mso-width-percent:0;mso-height-percent:0;mso-wrap-distance-left:9pt;mso-wrap-distance-top:0;mso-wrap-distance-right:9pt;mso-wrap-distance-bottom:0;mso-position-horizontal:absolute;mso-position-horizontal-relative:text;mso-position-vertical:absolute;mso-position-vertical-relative:text;mso-width-percent:0;mso-height-percent:0;mso-width-relative:margin;mso-height-relative:margin;v-text-anchor:middle" arcsize="10923f" o:gfxdata="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" filled="f" stroked="f" strokeweight="2pt">
+                <v:textbox>
+                  <w:txbxContent>
+                    <w:p>
+                      <w:pPr>
+                        <w:jc w:val="center"/>
+                        <w:rPr>
+                          <w:b/>
+                          <w:color w:val="4F81BD" w:themeColor="accent1"/>
+                          <w:lang w:val="es-ES"/>
+                        </w:rPr>
+                      </w:pPr>
+                      <w:r>
+                        <w:rPr>
+                          <w:rFonts w:ascii="Consolas" w:hAnsi="Consolas" w:cs="Consolas"/>
+                          <w:b/>
+                          <w:color w:val="4F81BD" w:themeColor="accent1"/>
+                          <w:sz w:val="19"/>
+                          <w:szCs w:val="19"/>
+                          <w:lang w:val="es-ES"/>
+                        </w:rPr>
+                        <w:t>OK o Error</w:t>
+                      </w:r>
+                    </w:p>
+                  </w:txbxContent>
+                </v:textbox>
+              </v:roundrect>
+            </w:pict>
+          </mc:Fallback>
+        </mc:AlternateContent>
+      </w:r>
+      <w:r>
+        <w:rPr>
+          <w:noProof/>
+          <w:color w:val="1F497D" w:themeColor="text2"/>
+        </w:rPr>
+        <mc:AlternateContent>
+          <mc:Choice Requires="wps">
+            <w:drawing>
+              <wp:anchor distT="0" distB="0" distL="114300" distR="114300" simplePos="0" relativeHeight="251672576" behindDoc="0" locked="0" layoutInCell="1" allowOverlap="1" wp14:anchorId="6A2FA87D" wp14:editId="415FA498">
+                <wp:simplePos x="0" y="0"/>
+                <wp:positionH relativeFrom="column">
+                  <wp:posOffset>-71562</wp:posOffset>
+                </wp:positionH>
+                <wp:positionV relativeFrom="paragraph">
+                  <wp:posOffset>172113</wp:posOffset>
+                </wp:positionV>
+                <wp:extent cx="2106930" cy="0"/>
+                <wp:effectExtent l="38100" t="76200" r="0" b="114300"/>
+                <wp:wrapNone/>
+                <wp:docPr id="9" name="Straight Arrow Connector 9"/>
+                <wp:cNvGraphicFramePr/>
+                <a:graphic xmlns:a="http://schemas.openxmlformats.org/drawingml/2006/main">
+                  <a:graphicData uri="http://schemas.microsoft.com/office/word/2010/wordprocessingShape">
+                    <wps:wsp>
+                      <wps:cNvCnPr/>
+                      <wps:spPr>
+                        <a:xfrm flipH="1">
+                          <a:off x="0" y="0"/>
+                          <a:ext cx="2106930" cy="0"/>
+                        </a:xfrm>
+                        <a:prstGeom prst="straightConnector1">
+                          <a:avLst/>
+                        </a:prstGeom>
+                        <a:ln>
+                          <a:solidFill>
+                            <a:schemeClr val="accent5"/>
+                          </a:solidFill>
+                          <a:prstDash val="dash"/>
+                          <a:tailEnd type="arrow"/>
+                        </a:ln>
+                      </wps:spPr>
+                      <wps:style>
+                        <a:lnRef idx="1">
+                          <a:schemeClr val="accent1"/>
+                        </a:lnRef>
+                        <a:fillRef idx="0">
+                          <a:schemeClr val="accent1"/>
+                        </a:fillRef>
+                        <a:effectRef idx="0">
+                          <a:schemeClr val="accent1"/>
+                        </a:effectRef>
+                        <a:fontRef idx="minor">
+                          <a:schemeClr val="tx1"/>
+                        </a:fontRef>
+                      </wps:style>
+                      <wps:bodyPr/>
+                    </wps:wsp>
+                  </a:graphicData>
+                </a:graphic>
+                <wp14:sizeRelH relativeFrom="margin">
+                  <wp14:pctWidth>0</wp14:pctWidth>
+                </wp14:sizeRelH>
+                <wp14:sizeRelV relativeFrom="margin">
+                  <wp14:pctHeight>0</wp14:pctHeight>
+                </wp14:sizeRelV>
+              </wp:anchor>
+            </w:drawing>
+          </mc:Choice>
+          <mc:Fallback>
+            <w:pict>
+              <v:shape id="Straight Arrow Connector 9" o:spid="_x0000_s1026" type="#_x0000_t32" style="position:absolute;margin-left:-5.65pt;margin-top:13.55pt;width:165.9pt;height:0;flip:x;z-index:251672576;visibility:visible;mso-wrap-style:square;mso-width-percent:0;mso-height-percent:0;mso-wrap-distance-left:9pt;mso-wrap-distance-top:0;mso-wrap-distance-right:9pt;mso-wrap-distance-bottom:0;mso-position-horizontal:absolute;mso-position-horizontal-relative:text;mso-position-vertical:absolute;mso-position-vertical-relative:text;mso-width-percent:0;mso-height-percent:0;mso-width-relative:margin;mso-height-relative:margin" o:gfxdata="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" strokecolor="#4bacc6 [3208]">
+                <v:stroke dashstyle="dash" endarrow="open"/>
+              </v:shape>
+            </w:pict>
+          </mc:Fallback>
+        </mc:AlternateContent>
+      </w:r>
+      <w:r>
+        <w:rPr>
+          <w:noProof/>
+          <w:color w:val="1F497D" w:themeColor="text2"/>
+        </w:rPr>
+        <mc:AlternateContent>
+          <mc:Choice Requires="wps">
+            <w:drawing>
+              <wp:anchor distT="0" distB="0" distL="114300" distR="114300" simplePos="0" relativeHeight="251664384" behindDoc="0" locked="0" layoutInCell="1" allowOverlap="1" wp14:anchorId="0D3A2540" wp14:editId="0AB3CD6A">
+                <wp:simplePos x="0" y="0"/>
+                <wp:positionH relativeFrom="column">
+                  <wp:posOffset>-71562</wp:posOffset>
+                </wp:positionH>
+                <wp:positionV relativeFrom="paragraph">
+                  <wp:posOffset>5135</wp:posOffset>
+                </wp:positionV>
+                <wp:extent cx="2106930" cy="0"/>
+                <wp:effectExtent l="0" t="76200" r="26670" b="114300"/>
+                <wp:wrapNone/>
+                <wp:docPr id="4" name="Straight Arrow Connector 4"/>
+                <wp:cNvGraphicFramePr/>
+                <a:graphic xmlns:a="http://schemas.openxmlformats.org/drawingml/2006/main">
+                  <a:graphicData uri="http://schemas.microsoft.com/office/word/2010/wordprocessingShape">
+                    <wps:wsp>
+                      <wps:cNvCnPr/>
+                      <wps:spPr>
+                        <a:xfrm>
+                          <a:off x="0" y="0"/>
+                          <a:ext cx="2106930" cy="0"/>
+                        </a:xfrm>
+                        <a:prstGeom prst="straightConnector1">
+                          <a:avLst/>
+                        </a:prstGeom>
+                        <a:ln>
+                          <a:tailEnd type="arrow"/>
+                        </a:ln>
+                      </wps:spPr>
+                      <wps:style>
+                        <a:lnRef idx="1">
+                          <a:schemeClr val="accent1"/>
+                        </a:lnRef>
+                        <a:fillRef idx="0">
+                          <a:schemeClr val="accent1"/>
+                        </a:fillRef>
+                        <a:effectRef idx="0">
+                          <a:schemeClr val="accent1"/>
+                        </a:effectRef>
+                        <a:fontRef idx="minor">
+                          <a:schemeClr val="tx1"/>
+                        </a:fontRef>
+                      </wps:style>
+                      <wps:bodyPr/>
+                    </wps:wsp>
+                  </a:graphicData>
+                </a:graphic>
+                <wp14:sizeRelH relativeFrom="margin">
+                  <wp14:pctWidth>0</wp14:pctWidth>
+                </wp14:sizeRelH>
+                <wp14:sizeRelV relativeFrom="margin">
+                  <wp14:pctHeight>0</wp14:pctHeight>
+                </wp14:sizeRelV>
+              </wp:anchor>
+            </w:drawing>
+          </mc:Choice>
+          <mc:Fallback>
+            <w:pict>
+              <v:shape id="Straight Arrow Connector 4" o:spid="_x0000_s1026" type="#_x0000_t32" style="position:absolute;margin-left:-5.65pt;margin-top:.4pt;width:165.9pt;height:0;z-index:251664384;visibility:visible;mso-wrap-style:square;mso-width-percent:0;mso-height-percent:0;mso-wrap-distance-left:9pt;mso-wrap-distance-top:0;mso-wrap-distance-right:9pt;mso-wrap-distance-bottom:0;mso-position-horizontal:absolute;mso-position-horizontal-relative:text;mso-position-vertical:absolute;mso-position-vertical-relative:text;mso-width-percent:0;mso-height-percent:0;mso-width-relative:margin;mso-height-relative:margin" o:gfxdata="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" strokecolor="#4579b8 [3044]">
+                <v:stroke endarrow="open"/>
+              </v:shape>
+            </w:pict>
+          </mc:Fallback>
+        </mc:AlternateContent>
+      </w:r>
+    </w:p>
+    <w:p>
+      <w:pPr>
+        <w:spacing w:after="0"/>
+        <w:rPr>
+          <w:color w:val="1F497D" w:themeColor="text2"/>
+          <w:lang w:val="es-ES"/>
+        </w:rPr>
+      </w:pPr>
+    </w:p>
+    <w:p>
+      <w:pPr>
+        <w:spacing w:after="0"/>
+        <w:rPr>
+          <w:color w:val="1F497D" w:themeColor="text2"/>
+          <w:lang w:val="es-ES"/>
+        </w:rPr>
+      </w:pPr>
+    </w:p>
+    <w:p>
+      <w:pPr>
+        <w:spacing w:after="0"/>
+        <w:rPr>
+          <w:color w:val="1F497D" w:themeColor="text2"/>
+          <w:lang w:val="es-ES"/>
+        </w:rPr>
+      </w:pPr>
+      <w:r>
+        <w:rPr>
+          <w:noProof/>
+          <w:color w:val="1F497D" w:themeColor="text2"/>
+        </w:rPr>
+        <mc:AlternateContent>
+          <mc:Choice Requires="wps">
+            <w:drawing>
+              <wp:anchor distT="0" distB="0" distL="114300" distR="114300" simplePos="0" relativeHeight="251678720" behindDoc="0" locked="0" layoutInCell="1" allowOverlap="1" wp14:anchorId="0A7BF0C5" wp14:editId="4FD06140">
+                <wp:simplePos x="0" y="0"/>
+                <wp:positionH relativeFrom="column">
+                  <wp:posOffset>2035534</wp:posOffset>
+                </wp:positionH>
+                <wp:positionV relativeFrom="paragraph">
+                  <wp:posOffset>-2431</wp:posOffset>
+                </wp:positionV>
+                <wp:extent cx="1852654" cy="675861"/>
+                <wp:effectExtent l="0" t="0" r="0" b="0"/>
+                <wp:wrapNone/>
+                <wp:docPr id="12" name="Rounded Rectangle 12"/>
+                <wp:cNvGraphicFramePr/>
+                <a:graphic xmlns:a="http://schemas.openxmlformats.org/drawingml/2006/main">
+                  <a:graphicData uri="http://schemas.microsoft.com/office/word/2010/wordprocessingShape">
+                    <wps:wsp>
+                      <wps:cNvSpPr/>
+                      <wps:spPr>
+                        <a:xfrm>
+                          <a:off x="0" y="0"/>
+                          <a:ext cx="1852654" cy="675861"/>
+                        </a:xfrm>
+                        <a:prstGeom prst="roundRect">
+                          <a:avLst/>
+                        </a:prstGeom>
+                        <a:noFill/>
+                        <a:ln>
+                          <a:noFill/>
+                        </a:ln>
+                      </wps:spPr>
+                      <wps:style>
+                        <a:lnRef idx="2">
+                          <a:schemeClr val="accent3"/>
+                        </a:lnRef>
+                        <a:fillRef idx="1">
+                          <a:schemeClr val="lt1"/>
+                        </a:fillRef>
+                        <a:effectRef idx="0">
+                          <a:schemeClr val="accent3"/>
+                        </a:effectRef>
+                        <a:fontRef idx="minor">
+                          <a:schemeClr val="dk1"/>
+                        </a:fontRef>
+                      </wps:style>
+                      <wps:txbx>
+                        <w:txbxContent>
+                          <w:p>
+                            <w:pPr>
+                              <w:jc w:val="center"/>
+                              <w:rPr>
+                                <w:rFonts w:ascii="Consolas" w:hAnsi="Consolas" w:cs="Consolas"/>
+                                <w:color w:val="000000"/>
+                                <w:sz w:val="19"/>
+                                <w:szCs w:val="19"/>
+                              </w:rPr>
+                            </w:pPr>
+                            <w:proofErr w:type="spellStart"/>
+                            <w:proofErr w:type="gramStart"/>
+                            <w:r>
+                              <w:rPr>
+                                <w:rFonts w:ascii="Consolas" w:hAnsi="Consolas" w:cs="Consolas"/>
+                                <w:color w:val="000000"/>
+                                <w:sz w:val="19"/>
+                                <w:szCs w:val="19"/>
+                              </w:rPr>
+                              <w:t>resesponseBotComment</w:t>
+                            </w:r>
+                            <w:proofErr w:type="spellEnd"/>
+                            <w:proofErr w:type="gramEnd"/>
+                            <w:r>
+                              <w:rPr>
+                                <w:rFonts w:ascii="Consolas" w:hAnsi="Consolas" w:cs="Consolas"/>
+                                <w:color w:val="000000"/>
+                                <w:sz w:val="19"/>
+                                <w:szCs w:val="19"/>
+                              </w:rPr>
+                              <w:t xml:space="preserve"> </w:t>
+                            </w:r>
+                          </w:p>
+                          <w:p>
+                            <w:pPr>
+                              <w:jc w:val="center"/>
+                              <w:rPr>
+                                <w:lang w:val="es-ES"/>
+                              </w:rPr>
+                            </w:pPr>
+                            <w:r>
+                              <w:rPr>
+                                <w:rFonts w:ascii="Consolas" w:hAnsi="Consolas" w:cs="Consolas"/>
+                                <w:color w:val="000000"/>
+                                <w:sz w:val="19"/>
+                                <w:szCs w:val="19"/>
+                              </w:rPr>
+                              <w:t>[</w:t>
+                            </w:r>
+                            <w:proofErr w:type="gramStart"/>
+                            <w:r>
+                              <w:rPr>
+                                <w:rFonts w:ascii="Consolas" w:hAnsi="Consolas" w:cs="Consolas"/>
+                                <w:color w:val="000000"/>
+                                <w:sz w:val="19"/>
+                                <w:szCs w:val="19"/>
+                              </w:rPr>
+                              <w:t>hook</w:t>
+                            </w:r>
+                            <w:proofErr w:type="gramEnd"/>
+                            <w:r>
+                              <w:rPr>
+                                <w:rFonts w:ascii="Consolas" w:hAnsi="Consolas" w:cs="Consolas"/>
+                                <w:color w:val="000000"/>
+                                <w:sz w:val="19"/>
+                                <w:szCs w:val="19"/>
+                              </w:rPr>
+                              <w:t>]</w:t>
+                            </w:r>
+                          </w:p>
+                        </w:txbxContent>
+                      </wps:txbx>
+                      <wps:bodyPr rot="0" spcFirstLastPara="0" vertOverflow="overflow" horzOverflow="overflow" vert="horz" wrap="square" lIns="91440" tIns="45720" rIns="91440" bIns="45720" numCol="1" spcCol="0" rtlCol="0" fromWordArt="0" anchor="ctr" anchorCtr="0" forceAA="0" compatLnSpc="1">
+                        <a:prstTxWarp prst="textNoShape">
+                          <a:avLst/>
+                        </a:prstTxWarp>
+                        <a:noAutofit/>
+                      </wps:bodyPr>
+                    </wps:wsp>
+                  </a:graphicData>
+                </a:graphic>
+                <wp14:sizeRelH relativeFrom="margin">
+                  <wp14:pctWidth>0</wp14:pctWidth>
+                </wp14:sizeRelH>
+                <wp14:sizeRelV relativeFrom="margin">
+                  <wp14:pctHeight>0</wp14:pctHeight>
+                </wp14:sizeRelV>
+              </wp:anchor>
+            </w:drawing>
+          </mc:Choice>
+          <mc:Fallback>
+            <w:pict>
+              <v:roundrect id="Rounded Rectangle 12" o:spid="_x0000_s1032" style="position:absolute;margin-left:160.3pt;margin-top:-.2pt;width:145.9pt;height:53.2pt;z-index:251678720;visibility:visible;mso-wrap-style:square;mso-width-percent:0;mso-height-percent:0;mso-wrap-distance-left:9pt;mso-wrap-distance-top:0;mso-wrap-distance-right:9pt;mso-wrap-distance-bottom:0;mso-position-horizontal:absolute;mso-position-horizontal-relative:text;mso-position-vertical:absolute;mso-position-vertical-relative:text;mso-width-percent:0;mso-height-percent:0;mso-width-relative:margin;mso-height-relative:margin;v-text-anchor:middle" arcsize="10923f" o:gfxdata="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" filled="f" stroked="f" strokeweight="2pt">
+                <v:textbox>
+                  <w:txbxContent>
+                    <w:p>
+                      <w:pPr>
+                        <w:jc w:val="center"/>
+                        <w:rPr>
+                          <w:rFonts w:ascii="Consolas" w:hAnsi="Consolas" w:cs="Consolas"/>
+                          <w:color w:val="000000"/>
+                          <w:sz w:val="19"/>
+                          <w:szCs w:val="19"/>
+                        </w:rPr>
+                      </w:pPr>
+                      <w:proofErr w:type="spellStart"/>
+                      <w:proofErr w:type="gramStart"/>
+                      <w:r>
+                        <w:rPr>
+                          <w:rFonts w:ascii="Consolas" w:hAnsi="Consolas" w:cs="Consolas"/>
+                          <w:color w:val="000000"/>
+                          <w:sz w:val="19"/>
+                          <w:szCs w:val="19"/>
+                        </w:rPr>
+                        <w:t>resesponseBotComment</w:t>
+                      </w:r>
+                      <w:proofErr w:type="spellEnd"/>
+                      <w:proofErr w:type="gramEnd"/>
+                      <w:r>
+                        <w:rPr>
+                          <w:rFonts w:ascii="Consolas" w:hAnsi="Consolas" w:cs="Consolas"/>
+                          <w:color w:val="000000"/>
+                          <w:sz w:val="19"/>
+                          <w:szCs w:val="19"/>
+                        </w:rPr>
+                        <w:t xml:space="preserve"> </w:t>
+                      </w:r>
+                    </w:p>
+                    <w:p>
+                      <w:pPr>
+                        <w:jc w:val="center"/>
+                        <w:rPr>
+                          <w:lang w:val="es-ES"/>
+                        </w:rPr>
+                      </w:pPr>
+                      <w:r>
+                        <w:rPr>
+                          <w:rFonts w:ascii="Consolas" w:hAnsi="Consolas" w:cs="Consolas"/>
+                          <w:color w:val="000000"/>
+                          <w:sz w:val="19"/>
+                          <w:szCs w:val="19"/>
+                        </w:rPr>
+                        <w:t>[</w:t>
+                      </w:r>
+                      <w:proofErr w:type="gramStart"/>
+                      <w:r>
+                        <w:rPr>
+                          <w:rFonts w:ascii="Consolas" w:hAnsi="Consolas" w:cs="Consolas"/>
+                          <w:color w:val="000000"/>
+                          <w:sz w:val="19"/>
+                          <w:szCs w:val="19"/>
+                        </w:rPr>
+                        <w:t>hook</w:t>
+                      </w:r>
+                      <w:proofErr w:type="gramEnd"/>
+                      <w:r>
+                        <w:rPr>
+                          <w:rFonts w:ascii="Consolas" w:hAnsi="Consolas" w:cs="Consolas"/>
+                          <w:color w:val="000000"/>
+                          <w:sz w:val="19"/>
+                          <w:szCs w:val="19"/>
+                        </w:rPr>
+                        <w:t>]</w:t>
+                      </w:r>
+                    </w:p>
+                  </w:txbxContent>
+                </v:textbox>
+              </v:roundrect>
+            </w:pict>
+          </mc:Fallback>
+        </mc:AlternateContent>
+      </w:r>
+    </w:p>
+    <w:p>
+      <w:pPr>
+        <w:spacing w:after="0"/>
+        <w:rPr>
+          <w:color w:val="1F497D" w:themeColor="text2"/>
+          <w:lang w:val="es-ES"/>
+        </w:rPr>
+      </w:pPr>
+      <w:r>
+        <w:rPr>
+          <w:noProof/>
+          <w:color w:val="1F497D" w:themeColor="text2"/>
+        </w:rPr>
+        <mc:AlternateContent>
+          <mc:Choice Requires="wps">
+            <w:drawing>
+              <wp:anchor distT="0" distB="0" distL="114300" distR="114300" simplePos="0" relativeHeight="251676672" behindDoc="0" locked="0" layoutInCell="1" allowOverlap="1" wp14:anchorId="7EBCCAA0" wp14:editId="2BB650CA">
+                <wp:simplePos x="0" y="0"/>
+                <wp:positionH relativeFrom="column">
+                  <wp:posOffset>3697358</wp:posOffset>
+                </wp:positionH>
+                <wp:positionV relativeFrom="paragraph">
+                  <wp:posOffset>95554</wp:posOffset>
+                </wp:positionV>
+                <wp:extent cx="1200645" cy="0"/>
+                <wp:effectExtent l="38100" t="76200" r="0" b="114300"/>
+                <wp:wrapNone/>
+                <wp:docPr id="11" name="Straight Arrow Connector 11"/>
+                <wp:cNvGraphicFramePr/>
+                <a:graphic xmlns:a="http://schemas.openxmlformats.org/drawingml/2006/main">
+                  <a:graphicData uri="http://schemas.microsoft.com/office/word/2010/wordprocessingShape">
+                    <wps:wsp>
+                      <wps:cNvCnPr/>
+                      <wps:spPr>
+                        <a:xfrm flipH="1">
+                          <a:off x="0" y="0"/>
+                          <a:ext cx="1200645" cy="0"/>
+                        </a:xfrm>
+                        <a:prstGeom prst="straightConnector1">
+                          <a:avLst/>
+                        </a:prstGeom>
+                        <a:ln>
+                          <a:tailEnd type="arrow"/>
+                        </a:ln>
+                      </wps:spPr>
+                      <wps:style>
+                        <a:lnRef idx="1">
+                          <a:schemeClr val="accent1"/>
+                        </a:lnRef>
+                        <a:fillRef idx="0">
+                          <a:schemeClr val="accent1"/>
+                        </a:fillRef>
+                        <a:effectRef idx="0">
+                          <a:schemeClr val="accent1"/>
+                        </a:effectRef>
+                        <a:fontRef idx="minor">
+                          <a:schemeClr val="tx1"/>
+                        </a:fontRef>
+                      </wps:style>
+                      <wps:bodyPr/>
+                    </wps:wsp>
+                  </a:graphicData>
+                </a:graphic>
+                <wp14:sizeRelH relativeFrom="margin">
+                  <wp14:pctWidth>0</wp14:pctWidth>
+                </wp14:sizeRelH>
+                <wp14:sizeRelV relativeFrom="margin">
+                  <wp14:pctHeight>0</wp14:pctHeight>
+                </wp14:sizeRelV>
+              </wp:anchor>
+            </w:drawing>
+          </mc:Choice>
+          <mc:Fallback>
+            <w:pict>
+              <v:shape id="Straight Arrow Connector 11" o:spid="_x0000_s1026" type="#_x0000_t32" style="position:absolute;margin-left:291.15pt;margin-top:7.5pt;width:94.55pt;height:0;flip:x;z-index:251676672;visibility:visible;mso-wrap-style:square;mso-width-percent:0;mso-height-percent:0;mso-wrap-distance-left:9pt;mso-wrap-distance-top:0;mso-wrap-distance-right:9pt;mso-wrap-distance-bottom:0;mso-position-horizontal:absolute;mso-position-horizontal-relative:text;mso-position-vertical:absolute;mso-position-vertical-relative:text;mso-width-percent:0;mso-height-percent:0;mso-width-relative:margin;mso-height-relative:margin" o:gfxdata="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" strokecolor="#4579b8 [3044]">
+                <v:stroke endarrow="open"/>
+              </v:shape>
+            </w:pict>
+          </mc:Fallback>
+        </mc:AlternateContent>
+      </w:r>
+    </w:p>
+    <w:p>
+      <w:pPr>
+        <w:spacing w:after="0"/>
+        <w:rPr>
+          <w:color w:val="1F497D" w:themeColor="text2"/>
+          <w:lang w:val="es-ES"/>
+        </w:rPr>
+      </w:pPr>
+    </w:p>
+    <w:p>
+      <w:pPr>
+        <w:spacing w:after="0"/>
+        <w:rPr>
+          <w:color w:val="1F497D" w:themeColor="text2"/>
+          <w:lang w:val="es-ES"/>
+        </w:rPr>
+      </w:pPr>
+      <w:bookmarkStart w:id="0" w:name="_GoBack"/>
+      <w:bookmarkEnd w:id="0"/>
     </w:p>
     <w:sectPr>
       <w:pgSz w:w="12240" w:h="15840"/>

</xml_diff>